<commit_message>
implemented Main lifecycle skeleton and tests, implemented Car class~
</commit_message>
<xml_diff>
--- a/working_document.docx
+++ b/working_document.docx
@@ -6,14 +6,18 @@
       <w:pPr>
         <w:rPr>
           <w:rFonts w:hint="default" w:ascii="Times New Roman" w:hAnsi="Times New Roman" w:cs="Times New Roman"/>
-          <w:sz w:val="24"/>
-          <w:szCs w:val="24"/>
-          <w:lang w:val="en-US"/>
-        </w:rPr>
-      </w:pPr>
-      <w:r>
-        <w:rPr>
-          <w:rFonts w:hint="default" w:ascii="Times New Roman" w:hAnsi="Times New Roman" w:cs="Times New Roman"/>
+          <w:b/>
+          <w:bCs/>
+          <w:sz w:val="24"/>
+          <w:szCs w:val="24"/>
+          <w:lang w:val="en-US"/>
+        </w:rPr>
+      </w:pPr>
+      <w:r>
+        <w:rPr>
+          <w:rFonts w:hint="default" w:ascii="Times New Roman" w:hAnsi="Times New Roman" w:cs="Times New Roman"/>
+          <w:b/>
+          <w:bCs/>
           <w:sz w:val="24"/>
           <w:szCs w:val="24"/>
           <w:lang w:val="en-US"/>
@@ -64,14 +68,18 @@
       <w:pPr>
         <w:rPr>
           <w:rFonts w:hint="default" w:ascii="Times New Roman" w:hAnsi="Times New Roman" w:cs="Times New Roman"/>
-          <w:sz w:val="24"/>
-          <w:szCs w:val="24"/>
-          <w:lang w:val="en-US"/>
-        </w:rPr>
-      </w:pPr>
-      <w:r>
-        <w:rPr>
-          <w:rFonts w:hint="default" w:ascii="Times New Roman" w:hAnsi="Times New Roman" w:cs="Times New Roman"/>
+          <w:b/>
+          <w:bCs/>
+          <w:sz w:val="24"/>
+          <w:szCs w:val="24"/>
+          <w:lang w:val="en-US"/>
+        </w:rPr>
+      </w:pPr>
+      <w:r>
+        <w:rPr>
+          <w:rFonts w:hint="default" w:ascii="Times New Roman" w:hAnsi="Times New Roman" w:cs="Times New Roman"/>
+          <w:b/>
+          <w:bCs/>
           <w:sz w:val="24"/>
           <w:szCs w:val="24"/>
           <w:lang w:val="en-US"/>
@@ -105,7 +113,1286 @@
           <w:szCs w:val="24"/>
           <w:lang w:val="en-US"/>
         </w:rPr>
+        <w:t>The problem can be broken into several objects that interact with each other to achieve the desired behavior.</w:t>
+      </w:r>
+    </w:p>
+    <w:p>
+      <w:pPr>
+        <w:rPr>
+          <w:rFonts w:hint="default" w:ascii="Times New Roman" w:hAnsi="Times New Roman" w:cs="Times New Roman"/>
+          <w:sz w:val="24"/>
+          <w:szCs w:val="24"/>
+          <w:lang w:val="en-US"/>
+        </w:rPr>
+      </w:pPr>
+    </w:p>
+    <w:p>
+      <w:pPr>
+        <w:rPr>
+          <w:rFonts w:hint="default" w:ascii="Times New Roman" w:hAnsi="Times New Roman" w:cs="Times New Roman"/>
+          <w:sz w:val="24"/>
+          <w:szCs w:val="24"/>
+          <w:lang w:val="en-US"/>
+        </w:rPr>
+      </w:pPr>
+      <w:r>
+        <w:rPr>
+          <w:rFonts w:hint="default" w:ascii="Times New Roman" w:hAnsi="Times New Roman" w:cs="Times New Roman"/>
+          <w:sz w:val="24"/>
+          <w:szCs w:val="24"/>
+          <w:lang w:val="en-US"/>
+        </w:rPr>
         <w:t>There will be two UML diagrams addressing simulation and user interface respectively. Please refer to the actual UML files in design folder.</w:t>
+      </w:r>
+    </w:p>
+    <w:p>
+      <w:pPr>
+        <w:rPr>
+          <w:rFonts w:hint="default" w:ascii="Times New Roman" w:hAnsi="Times New Roman" w:cs="Times New Roman"/>
+          <w:sz w:val="24"/>
+          <w:szCs w:val="24"/>
+          <w:lang w:val="en-US"/>
+        </w:rPr>
+      </w:pPr>
+    </w:p>
+    <w:p>
+      <w:pPr>
+        <w:rPr>
+          <w:rFonts w:hint="default" w:ascii="Times New Roman" w:hAnsi="Times New Roman" w:cs="Times New Roman"/>
+          <w:b/>
+          <w:bCs/>
+          <w:sz w:val="24"/>
+          <w:szCs w:val="24"/>
+          <w:lang w:val="en-US"/>
+        </w:rPr>
+      </w:pPr>
+      <w:r>
+        <w:rPr>
+          <w:rFonts w:hint="default" w:ascii="Times New Roman" w:hAnsi="Times New Roman" w:cs="Times New Roman"/>
+          <w:b/>
+          <w:bCs/>
+          <w:sz w:val="24"/>
+          <w:szCs w:val="24"/>
+          <w:lang w:val="en-US"/>
+        </w:rPr>
+        <w:t>Car</w:t>
+      </w:r>
+    </w:p>
+    <w:p>
+      <w:pPr>
+        <w:rPr>
+          <w:rFonts w:hint="default" w:ascii="Times New Roman" w:hAnsi="Times New Roman" w:cs="Times New Roman"/>
+          <w:sz w:val="24"/>
+          <w:szCs w:val="24"/>
+          <w:lang w:val="en-US"/>
+        </w:rPr>
+      </w:pPr>
+      <w:r>
+        <w:rPr>
+          <w:rFonts w:hint="default" w:ascii="Times New Roman" w:hAnsi="Times New Roman" w:cs="Times New Roman"/>
+          <w:sz w:val="24"/>
+          <w:szCs w:val="24"/>
+          <w:lang w:val="en-US"/>
+        </w:rPr>
+        <w:t>The only dynamic class concept in this system, a car can change directions and move on road lanes. It has following attributes:</w:t>
+      </w:r>
+    </w:p>
+    <w:p>
+      <w:pPr>
+        <w:rPr>
+          <w:rFonts w:hint="default" w:ascii="Times New Roman" w:hAnsi="Times New Roman" w:cs="Times New Roman"/>
+          <w:sz w:val="24"/>
+          <w:szCs w:val="24"/>
+          <w:lang w:val="en-US"/>
+        </w:rPr>
+      </w:pPr>
+    </w:p>
+    <w:p>
+      <w:pPr>
+        <w:rPr>
+          <w:rFonts w:hint="default" w:ascii="Times New Roman" w:hAnsi="Times New Roman" w:cs="Times New Roman"/>
+          <w:sz w:val="24"/>
+          <w:szCs w:val="24"/>
+          <w:lang w:val="en-US"/>
+        </w:rPr>
+      </w:pPr>
+      <w:r>
+        <w:rPr>
+          <w:rFonts w:hint="default" w:ascii="Times New Roman" w:hAnsi="Times New Roman" w:cs="Times New Roman"/>
+          <w:sz w:val="24"/>
+          <w:szCs w:val="24"/>
+          <w:lang w:val="en-US"/>
+        </w:rPr>
+        <w:t>Position - a 2d int pair that represents the coordinate of a car on the map</w:t>
+      </w:r>
+    </w:p>
+    <w:p>
+      <w:pPr>
+        <w:rPr>
+          <w:rFonts w:hint="default" w:ascii="Times New Roman" w:hAnsi="Times New Roman" w:cs="Times New Roman"/>
+          <w:sz w:val="24"/>
+          <w:szCs w:val="24"/>
+          <w:lang w:val="en-US"/>
+        </w:rPr>
+      </w:pPr>
+    </w:p>
+    <w:p>
+      <w:pPr>
+        <w:rPr>
+          <w:rFonts w:hint="default" w:ascii="Times New Roman" w:hAnsi="Times New Roman" w:cs="Times New Roman"/>
+          <w:sz w:val="24"/>
+          <w:szCs w:val="24"/>
+          <w:lang w:val="en-US"/>
+        </w:rPr>
+      </w:pPr>
+      <w:r>
+        <w:rPr>
+          <w:rFonts w:hint="default" w:ascii="Times New Roman" w:hAnsi="Times New Roman" w:cs="Times New Roman"/>
+          <w:sz w:val="24"/>
+          <w:szCs w:val="24"/>
+          <w:lang w:val="en-US"/>
+        </w:rPr>
+        <w:t>Id - a unique string identifier for each instance</w:t>
+      </w:r>
+    </w:p>
+    <w:p>
+      <w:pPr>
+        <w:rPr>
+          <w:rFonts w:hint="default" w:ascii="Times New Roman" w:hAnsi="Times New Roman" w:cs="Times New Roman"/>
+          <w:sz w:val="24"/>
+          <w:szCs w:val="24"/>
+          <w:lang w:val="en-US"/>
+        </w:rPr>
+      </w:pPr>
+    </w:p>
+    <w:p>
+      <w:pPr>
+        <w:rPr>
+          <w:rFonts w:hint="default" w:ascii="Times New Roman" w:hAnsi="Times New Roman" w:cs="Times New Roman"/>
+          <w:sz w:val="24"/>
+          <w:szCs w:val="24"/>
+          <w:lang w:val="en-US"/>
+        </w:rPr>
+      </w:pPr>
+      <w:r>
+        <w:rPr>
+          <w:rFonts w:hint="default" w:ascii="Times New Roman" w:hAnsi="Times New Roman" w:cs="Times New Roman"/>
+          <w:sz w:val="24"/>
+          <w:szCs w:val="24"/>
+          <w:lang w:val="en-US"/>
+        </w:rPr>
+        <w:t>Length - physical length of the car</w:t>
+      </w:r>
+    </w:p>
+    <w:p>
+      <w:pPr>
+        <w:rPr>
+          <w:rFonts w:hint="default" w:ascii="Times New Roman" w:hAnsi="Times New Roman" w:cs="Times New Roman"/>
+          <w:sz w:val="24"/>
+          <w:szCs w:val="24"/>
+          <w:lang w:val="en-US"/>
+        </w:rPr>
+      </w:pPr>
+    </w:p>
+    <w:p>
+      <w:pPr>
+        <w:rPr>
+          <w:rFonts w:hint="default" w:ascii="Times New Roman" w:hAnsi="Times New Roman" w:cs="Times New Roman"/>
+          <w:sz w:val="24"/>
+          <w:szCs w:val="24"/>
+          <w:lang w:val="en-US"/>
+        </w:rPr>
+      </w:pPr>
+      <w:r>
+        <w:rPr>
+          <w:rFonts w:hint="default" w:ascii="Times New Roman" w:hAnsi="Times New Roman" w:cs="Times New Roman"/>
+          <w:sz w:val="24"/>
+          <w:szCs w:val="24"/>
+          <w:lang w:val="en-US"/>
+        </w:rPr>
+        <w:t>Width - physical width of the car</w:t>
+      </w:r>
+    </w:p>
+    <w:p>
+      <w:pPr>
+        <w:rPr>
+          <w:rFonts w:hint="default" w:ascii="Times New Roman" w:hAnsi="Times New Roman" w:cs="Times New Roman"/>
+          <w:sz w:val="24"/>
+          <w:szCs w:val="24"/>
+          <w:lang w:val="en-US"/>
+        </w:rPr>
+      </w:pPr>
+    </w:p>
+    <w:p>
+      <w:pPr>
+        <w:rPr>
+          <w:rFonts w:hint="default" w:ascii="Times New Roman" w:hAnsi="Times New Roman" w:cs="Times New Roman"/>
+          <w:sz w:val="24"/>
+          <w:szCs w:val="24"/>
+          <w:lang w:val="en-US"/>
+        </w:rPr>
+      </w:pPr>
+      <w:r>
+        <w:rPr>
+          <w:rFonts w:hint="default" w:ascii="Times New Roman" w:hAnsi="Times New Roman" w:cs="Times New Roman"/>
+          <w:sz w:val="24"/>
+          <w:szCs w:val="24"/>
+          <w:lang w:val="en-US"/>
+        </w:rPr>
+        <w:t>Direction - the current direction (up, down, left, right) the car is travelling toward</w:t>
+      </w:r>
+    </w:p>
+    <w:p>
+      <w:pPr>
+        <w:rPr>
+          <w:rFonts w:hint="default" w:ascii="Times New Roman" w:hAnsi="Times New Roman" w:cs="Times New Roman"/>
+          <w:sz w:val="24"/>
+          <w:szCs w:val="24"/>
+          <w:lang w:val="en-US"/>
+        </w:rPr>
+      </w:pPr>
+    </w:p>
+    <w:p>
+      <w:pPr>
+        <w:rPr>
+          <w:rFonts w:hint="default" w:ascii="Times New Roman" w:hAnsi="Times New Roman" w:cs="Times New Roman"/>
+          <w:sz w:val="24"/>
+          <w:szCs w:val="24"/>
+          <w:lang w:val="en-US"/>
+        </w:rPr>
+      </w:pPr>
+      <w:r>
+        <w:rPr>
+          <w:rFonts w:hint="default" w:ascii="Times New Roman" w:hAnsi="Times New Roman" w:cs="Times New Roman"/>
+          <w:sz w:val="24"/>
+          <w:szCs w:val="24"/>
+          <w:lang w:val="en-US"/>
+        </w:rPr>
+        <w:t>Speed - how many segments (one car length) the car will move each update cycle</w:t>
+      </w:r>
+    </w:p>
+    <w:p>
+      <w:pPr>
+        <w:rPr>
+          <w:rFonts w:hint="default" w:ascii="Times New Roman" w:hAnsi="Times New Roman" w:cs="Times New Roman"/>
+          <w:sz w:val="24"/>
+          <w:szCs w:val="24"/>
+          <w:lang w:val="en-US"/>
+        </w:rPr>
+      </w:pPr>
+    </w:p>
+    <w:p>
+      <w:pPr>
+        <w:rPr>
+          <w:rFonts w:hint="default" w:ascii="Times New Roman" w:hAnsi="Times New Roman" w:cs="Times New Roman"/>
+          <w:sz w:val="24"/>
+          <w:szCs w:val="24"/>
+          <w:lang w:val="en-US"/>
+        </w:rPr>
+      </w:pPr>
+      <w:r>
+        <w:rPr>
+          <w:rFonts w:hint="default" w:ascii="Times New Roman" w:hAnsi="Times New Roman" w:cs="Times New Roman"/>
+          <w:sz w:val="24"/>
+          <w:szCs w:val="24"/>
+          <w:lang w:val="en-US"/>
+        </w:rPr>
+        <w:t>currentTerrain - current map segment the car is on, could be traffic light, road or intersection</w:t>
+      </w:r>
+    </w:p>
+    <w:p>
+      <w:pPr>
+        <w:rPr>
+          <w:rFonts w:hint="default" w:ascii="Times New Roman" w:hAnsi="Times New Roman" w:cs="Times New Roman"/>
+          <w:sz w:val="24"/>
+          <w:szCs w:val="24"/>
+          <w:lang w:val="en-US"/>
+        </w:rPr>
+      </w:pPr>
+    </w:p>
+    <w:p>
+      <w:pPr>
+        <w:rPr>
+          <w:rFonts w:hint="default" w:ascii="Times New Roman" w:hAnsi="Times New Roman" w:cs="Times New Roman"/>
+          <w:sz w:val="24"/>
+          <w:szCs w:val="24"/>
+          <w:lang w:val="en-US"/>
+        </w:rPr>
+      </w:pPr>
+      <w:r>
+        <w:rPr>
+          <w:rFonts w:hint="default" w:ascii="Times New Roman" w:hAnsi="Times New Roman" w:cs="Times New Roman"/>
+          <w:sz w:val="24"/>
+          <w:szCs w:val="24"/>
+          <w:lang w:val="en-US"/>
+        </w:rPr>
+        <w:t>The car will be able to move using the move() method, in which the speed, decision to turn or stop will be determined. Turning is achieved using the turn() method. The car will stop when it has only one unit length before the next vehicle. It will turn at intersections and follow speed limit when it’s on road. It will stop at red/yellow traffic light and move at green light. Upon hitting the end of a road, it will destroy itself and disappear from the map.</w:t>
+      </w:r>
+    </w:p>
+    <w:p>
+      <w:pPr>
+        <w:rPr>
+          <w:rFonts w:hint="default" w:ascii="Times New Roman" w:hAnsi="Times New Roman" w:cs="Times New Roman"/>
+          <w:sz w:val="24"/>
+          <w:szCs w:val="24"/>
+          <w:lang w:val="en-US"/>
+        </w:rPr>
+      </w:pPr>
+    </w:p>
+    <w:p>
+      <w:pPr>
+        <w:rPr>
+          <w:rFonts w:hint="default" w:ascii="Times New Roman" w:hAnsi="Times New Roman" w:cs="Times New Roman"/>
+          <w:sz w:val="24"/>
+          <w:szCs w:val="24"/>
+          <w:lang w:val="en-US"/>
+        </w:rPr>
+      </w:pPr>
+    </w:p>
+    <w:p>
+      <w:pPr>
+        <w:rPr>
+          <w:rFonts w:hint="default" w:ascii="Times New Roman" w:hAnsi="Times New Roman" w:cs="Times New Roman"/>
+          <w:sz w:val="24"/>
+          <w:szCs w:val="24"/>
+          <w:lang w:val="en-US"/>
+        </w:rPr>
+      </w:pPr>
+    </w:p>
+    <w:p>
+      <w:pPr>
+        <w:rPr>
+          <w:rFonts w:hint="default" w:ascii="Times New Roman" w:hAnsi="Times New Roman" w:cs="Times New Roman"/>
+          <w:sz w:val="24"/>
+          <w:szCs w:val="24"/>
+          <w:lang w:val="en-US"/>
+        </w:rPr>
+      </w:pPr>
+    </w:p>
+    <w:p>
+      <w:pPr>
+        <w:rPr>
+          <w:rFonts w:hint="default" w:ascii="Times New Roman" w:hAnsi="Times New Roman" w:cs="Times New Roman"/>
+          <w:sz w:val="24"/>
+          <w:szCs w:val="24"/>
+          <w:lang w:val="en-US"/>
+        </w:rPr>
+      </w:pPr>
+    </w:p>
+    <w:p>
+      <w:pPr>
+        <w:rPr>
+          <w:rFonts w:hint="default" w:ascii="Times New Roman" w:hAnsi="Times New Roman" w:cs="Times New Roman"/>
+          <w:b/>
+          <w:bCs/>
+          <w:sz w:val="24"/>
+          <w:szCs w:val="24"/>
+          <w:lang w:val="en-US"/>
+        </w:rPr>
+      </w:pPr>
+      <w:r>
+        <w:rPr>
+          <w:rFonts w:hint="default" w:ascii="Times New Roman" w:hAnsi="Times New Roman" w:cs="Times New Roman"/>
+          <w:b/>
+          <w:bCs/>
+          <w:sz w:val="24"/>
+          <w:szCs w:val="24"/>
+          <w:lang w:val="en-US"/>
+        </w:rPr>
+        <w:t>Bus</w:t>
+      </w:r>
+    </w:p>
+    <w:p>
+      <w:pPr>
+        <w:rPr>
+          <w:rFonts w:hint="default" w:ascii="Times New Roman" w:hAnsi="Times New Roman" w:cs="Times New Roman"/>
+          <w:sz w:val="24"/>
+          <w:szCs w:val="24"/>
+          <w:lang w:val="en-US"/>
+        </w:rPr>
+      </w:pPr>
+    </w:p>
+    <w:p>
+      <w:pPr>
+        <w:rPr>
+          <w:rFonts w:hint="default" w:ascii="Times New Roman" w:hAnsi="Times New Roman" w:cs="Times New Roman"/>
+          <w:sz w:val="24"/>
+          <w:szCs w:val="24"/>
+          <w:lang w:val="en-US"/>
+        </w:rPr>
+      </w:pPr>
+      <w:r>
+        <w:rPr>
+          <w:rFonts w:hint="default" w:ascii="Times New Roman" w:hAnsi="Times New Roman" w:cs="Times New Roman"/>
+          <w:sz w:val="24"/>
+          <w:szCs w:val="24"/>
+          <w:lang w:val="en-US"/>
+        </w:rPr>
+        <w:t>Bus is a subclass of car, with an increase in length and no changes in other attributes and behaviors.</w:t>
+      </w:r>
+    </w:p>
+    <w:p>
+      <w:pPr>
+        <w:rPr>
+          <w:rFonts w:hint="default" w:ascii="Times New Roman" w:hAnsi="Times New Roman" w:cs="Times New Roman"/>
+          <w:sz w:val="24"/>
+          <w:szCs w:val="24"/>
+          <w:lang w:val="en-US"/>
+        </w:rPr>
+      </w:pPr>
+    </w:p>
+    <w:p>
+      <w:pPr>
+        <w:rPr>
+          <w:rFonts w:hint="default" w:ascii="Times New Roman" w:hAnsi="Times New Roman" w:cs="Times New Roman"/>
+          <w:b/>
+          <w:bCs/>
+          <w:sz w:val="24"/>
+          <w:szCs w:val="24"/>
+          <w:lang w:val="en-US"/>
+        </w:rPr>
+      </w:pPr>
+      <w:r>
+        <w:rPr>
+          <w:rFonts w:hint="default" w:ascii="Times New Roman" w:hAnsi="Times New Roman" w:cs="Times New Roman"/>
+          <w:b/>
+          <w:bCs/>
+          <w:sz w:val="24"/>
+          <w:szCs w:val="24"/>
+          <w:lang w:val="en-US"/>
+        </w:rPr>
+        <w:t>Motorbike</w:t>
+      </w:r>
+    </w:p>
+    <w:p>
+      <w:pPr>
+        <w:rPr>
+          <w:rFonts w:hint="default" w:ascii="Times New Roman" w:hAnsi="Times New Roman" w:cs="Times New Roman"/>
+          <w:sz w:val="24"/>
+          <w:szCs w:val="24"/>
+          <w:lang w:val="en-US"/>
+        </w:rPr>
+      </w:pPr>
+    </w:p>
+    <w:p>
+      <w:pPr>
+        <w:rPr>
+          <w:rFonts w:hint="default" w:ascii="Times New Roman" w:hAnsi="Times New Roman" w:cs="Times New Roman"/>
+          <w:sz w:val="24"/>
+          <w:szCs w:val="24"/>
+          <w:lang w:val="en-US"/>
+        </w:rPr>
+      </w:pPr>
+      <w:r>
+        <w:rPr>
+          <w:rFonts w:hint="default" w:ascii="Times New Roman" w:hAnsi="Times New Roman" w:cs="Times New Roman"/>
+          <w:sz w:val="24"/>
+          <w:szCs w:val="24"/>
+          <w:lang w:val="en-US"/>
+        </w:rPr>
+        <w:t>Motorbike is another subclass of car, with a decrease in length and no changes in other attributes and behaviors.</w:t>
+      </w:r>
+    </w:p>
+    <w:p>
+      <w:pPr>
+        <w:rPr>
+          <w:rFonts w:hint="default" w:ascii="Times New Roman" w:hAnsi="Times New Roman" w:cs="Times New Roman"/>
+          <w:sz w:val="24"/>
+          <w:szCs w:val="24"/>
+          <w:lang w:val="en-US"/>
+        </w:rPr>
+      </w:pPr>
+    </w:p>
+    <w:p>
+      <w:pPr>
+        <w:rPr>
+          <w:rFonts w:hint="default" w:ascii="Times New Roman" w:hAnsi="Times New Roman" w:cs="Times New Roman"/>
+          <w:b/>
+          <w:bCs/>
+          <w:sz w:val="24"/>
+          <w:szCs w:val="24"/>
+          <w:lang w:val="en-US"/>
+        </w:rPr>
+      </w:pPr>
+      <w:r>
+        <w:rPr>
+          <w:rFonts w:hint="default" w:ascii="Times New Roman" w:hAnsi="Times New Roman" w:cs="Times New Roman"/>
+          <w:b/>
+          <w:bCs/>
+          <w:sz w:val="24"/>
+          <w:szCs w:val="24"/>
+          <w:lang w:val="en-US"/>
+        </w:rPr>
+        <w:t>Road</w:t>
+      </w:r>
+    </w:p>
+    <w:p>
+      <w:pPr>
+        <w:rPr>
+          <w:rFonts w:hint="default" w:ascii="Times New Roman" w:hAnsi="Times New Roman" w:cs="Times New Roman"/>
+          <w:sz w:val="24"/>
+          <w:szCs w:val="24"/>
+          <w:lang w:val="en-US"/>
+        </w:rPr>
+      </w:pPr>
+    </w:p>
+    <w:p>
+      <w:pPr>
+        <w:rPr>
+          <w:rFonts w:hint="default" w:ascii="Times New Roman" w:hAnsi="Times New Roman" w:cs="Times New Roman"/>
+          <w:sz w:val="24"/>
+          <w:szCs w:val="24"/>
+          <w:lang w:val="en-US"/>
+        </w:rPr>
+      </w:pPr>
+      <w:r>
+        <w:rPr>
+          <w:rFonts w:hint="default" w:ascii="Times New Roman" w:hAnsi="Times New Roman" w:cs="Times New Roman"/>
+          <w:sz w:val="24"/>
+          <w:szCs w:val="24"/>
+          <w:lang w:val="en-US"/>
+        </w:rPr>
+        <w:t>Road describes a simulated road where vehicles can run on. As a standard terrain segment it can connect with intersections. It has the following attributes:</w:t>
+      </w:r>
+    </w:p>
+    <w:p>
+      <w:pPr>
+        <w:rPr>
+          <w:rFonts w:hint="default" w:ascii="Times New Roman" w:hAnsi="Times New Roman" w:cs="Times New Roman"/>
+          <w:sz w:val="24"/>
+          <w:szCs w:val="24"/>
+          <w:lang w:val="en-US"/>
+        </w:rPr>
+      </w:pPr>
+    </w:p>
+    <w:p>
+      <w:pPr>
+        <w:rPr>
+          <w:rFonts w:hint="default" w:ascii="Times New Roman" w:hAnsi="Times New Roman" w:cs="Times New Roman"/>
+          <w:sz w:val="24"/>
+          <w:szCs w:val="24"/>
+          <w:lang w:val="en-US"/>
+        </w:rPr>
+      </w:pPr>
+      <w:r>
+        <w:rPr>
+          <w:rFonts w:hint="default" w:ascii="Times New Roman" w:hAnsi="Times New Roman" w:cs="Times New Roman"/>
+          <w:sz w:val="24"/>
+          <w:szCs w:val="24"/>
+          <w:lang w:val="en-US"/>
+        </w:rPr>
+        <w:t>Id - a unique string identifier for each road instance</w:t>
+      </w:r>
+    </w:p>
+    <w:p>
+      <w:pPr>
+        <w:rPr>
+          <w:rFonts w:hint="default" w:ascii="Times New Roman" w:hAnsi="Times New Roman" w:cs="Times New Roman"/>
+          <w:sz w:val="24"/>
+          <w:szCs w:val="24"/>
+          <w:lang w:val="en-US"/>
+        </w:rPr>
+      </w:pPr>
+    </w:p>
+    <w:p>
+      <w:pPr>
+        <w:rPr>
+          <w:rFonts w:hint="default" w:ascii="Times New Roman" w:hAnsi="Times New Roman" w:cs="Times New Roman"/>
+          <w:sz w:val="24"/>
+          <w:szCs w:val="24"/>
+          <w:lang w:val="en-US"/>
+        </w:rPr>
+      </w:pPr>
+      <w:r>
+        <w:rPr>
+          <w:rFonts w:hint="default" w:ascii="Times New Roman" w:hAnsi="Times New Roman" w:cs="Times New Roman"/>
+          <w:sz w:val="24"/>
+          <w:szCs w:val="24"/>
+          <w:lang w:val="en-US"/>
+        </w:rPr>
+        <w:t>Length - length of a road</w:t>
+      </w:r>
+    </w:p>
+    <w:p>
+      <w:pPr>
+        <w:rPr>
+          <w:rFonts w:hint="default" w:ascii="Times New Roman" w:hAnsi="Times New Roman" w:cs="Times New Roman"/>
+          <w:sz w:val="24"/>
+          <w:szCs w:val="24"/>
+          <w:lang w:val="en-US"/>
+        </w:rPr>
+      </w:pPr>
+    </w:p>
+    <w:p>
+      <w:pPr>
+        <w:rPr>
+          <w:rFonts w:hint="default" w:ascii="Times New Roman" w:hAnsi="Times New Roman" w:cs="Times New Roman"/>
+          <w:sz w:val="24"/>
+          <w:szCs w:val="24"/>
+          <w:lang w:val="en-US"/>
+        </w:rPr>
+      </w:pPr>
+      <w:r>
+        <w:rPr>
+          <w:rFonts w:hint="default" w:ascii="Times New Roman" w:hAnsi="Times New Roman" w:cs="Times New Roman"/>
+          <w:sz w:val="24"/>
+          <w:szCs w:val="24"/>
+          <w:lang w:val="en-US"/>
+        </w:rPr>
+        <w:t>Start - a 2d int array representing the start coordinate of a road on map</w:t>
+      </w:r>
+    </w:p>
+    <w:p>
+      <w:pPr>
+        <w:rPr>
+          <w:rFonts w:hint="default" w:ascii="Times New Roman" w:hAnsi="Times New Roman" w:cs="Times New Roman"/>
+          <w:sz w:val="24"/>
+          <w:szCs w:val="24"/>
+          <w:lang w:val="en-US"/>
+        </w:rPr>
+      </w:pPr>
+    </w:p>
+    <w:p>
+      <w:pPr>
+        <w:rPr>
+          <w:rFonts w:hint="default" w:ascii="Times New Roman" w:hAnsi="Times New Roman" w:cs="Times New Roman"/>
+          <w:sz w:val="24"/>
+          <w:szCs w:val="24"/>
+          <w:lang w:val="en-US"/>
+        </w:rPr>
+      </w:pPr>
+      <w:r>
+        <w:rPr>
+          <w:rFonts w:hint="default" w:ascii="Times New Roman" w:hAnsi="Times New Roman" w:cs="Times New Roman"/>
+          <w:sz w:val="24"/>
+          <w:szCs w:val="24"/>
+          <w:lang w:val="en-US"/>
+        </w:rPr>
+        <w:t>End - a 2d int array representing the end coordinate of a road on map</w:t>
+      </w:r>
+    </w:p>
+    <w:p>
+      <w:pPr>
+        <w:rPr>
+          <w:rFonts w:hint="default" w:ascii="Times New Roman" w:hAnsi="Times New Roman" w:cs="Times New Roman"/>
+          <w:sz w:val="24"/>
+          <w:szCs w:val="24"/>
+          <w:lang w:val="en-US"/>
+        </w:rPr>
+      </w:pPr>
+    </w:p>
+    <w:p>
+      <w:pPr>
+        <w:rPr>
+          <w:rFonts w:hint="default" w:ascii="Times New Roman" w:hAnsi="Times New Roman" w:cs="Times New Roman"/>
+          <w:sz w:val="24"/>
+          <w:szCs w:val="24"/>
+          <w:lang w:val="en-US"/>
+        </w:rPr>
+      </w:pPr>
+      <w:r>
+        <w:rPr>
+          <w:rFonts w:hint="default" w:ascii="Times New Roman" w:hAnsi="Times New Roman" w:cs="Times New Roman"/>
+          <w:sz w:val="24"/>
+          <w:szCs w:val="24"/>
+          <w:lang w:val="en-US"/>
+        </w:rPr>
+        <w:t>Direction - a 2d vector specifying a road’s direction and applied on cars to change directions</w:t>
+      </w:r>
+    </w:p>
+    <w:p>
+      <w:pPr>
+        <w:rPr>
+          <w:rFonts w:hint="default" w:ascii="Times New Roman" w:hAnsi="Times New Roman" w:cs="Times New Roman"/>
+          <w:sz w:val="24"/>
+          <w:szCs w:val="24"/>
+          <w:lang w:val="en-US"/>
+        </w:rPr>
+      </w:pPr>
+    </w:p>
+    <w:p>
+      <w:pPr>
+        <w:rPr>
+          <w:rFonts w:hint="default" w:ascii="Times New Roman" w:hAnsi="Times New Roman" w:cs="Times New Roman"/>
+          <w:sz w:val="24"/>
+          <w:szCs w:val="24"/>
+          <w:lang w:val="en-US"/>
+        </w:rPr>
+      </w:pPr>
+      <w:r>
+        <w:rPr>
+          <w:rFonts w:hint="default" w:ascii="Times New Roman" w:hAnsi="Times New Roman" w:cs="Times New Roman"/>
+          <w:sz w:val="24"/>
+          <w:szCs w:val="24"/>
+          <w:lang w:val="en-US"/>
+        </w:rPr>
+        <w:t>Speed_limit - maximum speed a vehicle can achieve on this road</w:t>
+      </w:r>
+    </w:p>
+    <w:p>
+      <w:pPr>
+        <w:rPr>
+          <w:rFonts w:hint="default" w:ascii="Times New Roman" w:hAnsi="Times New Roman" w:cs="Times New Roman"/>
+          <w:sz w:val="24"/>
+          <w:szCs w:val="24"/>
+          <w:lang w:val="en-US"/>
+        </w:rPr>
+      </w:pPr>
+    </w:p>
+    <w:p>
+      <w:pPr>
+        <w:rPr>
+          <w:rFonts w:hint="default" w:ascii="Times New Roman" w:hAnsi="Times New Roman" w:cs="Times New Roman"/>
+          <w:sz w:val="24"/>
+          <w:szCs w:val="24"/>
+          <w:lang w:val="en-US"/>
+        </w:rPr>
+      </w:pPr>
+      <w:r>
+        <w:rPr>
+          <w:rFonts w:hint="default" w:ascii="Times New Roman" w:hAnsi="Times New Roman" w:cs="Times New Roman"/>
+          <w:sz w:val="24"/>
+          <w:szCs w:val="24"/>
+          <w:lang w:val="en-US"/>
+        </w:rPr>
+        <w:t>Intersections - intersections this road is connected to, first one is start and second one is end</w:t>
+      </w:r>
+    </w:p>
+    <w:p>
+      <w:pPr>
+        <w:rPr>
+          <w:rFonts w:hint="default" w:ascii="Times New Roman" w:hAnsi="Times New Roman" w:cs="Times New Roman"/>
+          <w:sz w:val="24"/>
+          <w:szCs w:val="24"/>
+          <w:lang w:val="en-US"/>
+        </w:rPr>
+      </w:pPr>
+    </w:p>
+    <w:p>
+      <w:pPr>
+        <w:rPr>
+          <w:rFonts w:hint="default" w:ascii="Times New Roman" w:hAnsi="Times New Roman" w:cs="Times New Roman"/>
+          <w:sz w:val="24"/>
+          <w:szCs w:val="24"/>
+          <w:lang w:val="en-US"/>
+        </w:rPr>
+      </w:pPr>
+      <w:r>
+        <w:rPr>
+          <w:rFonts w:hint="default" w:ascii="Times New Roman" w:hAnsi="Times New Roman" w:cs="Times New Roman"/>
+          <w:sz w:val="24"/>
+          <w:szCs w:val="24"/>
+          <w:lang w:val="en-US"/>
+        </w:rPr>
+        <w:t>The length of the road is from user input, with a minimum length of 5 units. A road is responsible to spawn car at rates from user input, and always spawn car at the start.</w:t>
+      </w:r>
+    </w:p>
+    <w:p>
+      <w:pPr>
+        <w:rPr>
+          <w:rFonts w:hint="default" w:ascii="Times New Roman" w:hAnsi="Times New Roman" w:cs="Times New Roman"/>
+          <w:sz w:val="24"/>
+          <w:szCs w:val="24"/>
+          <w:lang w:val="en-US"/>
+        </w:rPr>
+      </w:pPr>
+    </w:p>
+    <w:p>
+      <w:pPr>
+        <w:rPr>
+          <w:rFonts w:hint="default" w:ascii="Times New Roman" w:hAnsi="Times New Roman" w:cs="Times New Roman"/>
+          <w:sz w:val="24"/>
+          <w:szCs w:val="24"/>
+          <w:lang w:val="en-US"/>
+        </w:rPr>
+      </w:pPr>
+    </w:p>
+    <w:p>
+      <w:pPr>
+        <w:rPr>
+          <w:rFonts w:hint="default" w:ascii="Times New Roman" w:hAnsi="Times New Roman" w:cs="Times New Roman"/>
+          <w:sz w:val="24"/>
+          <w:szCs w:val="24"/>
+          <w:lang w:val="en-US"/>
+        </w:rPr>
+      </w:pPr>
+    </w:p>
+    <w:p>
+      <w:pPr>
+        <w:rPr>
+          <w:rFonts w:hint="default" w:ascii="Times New Roman" w:hAnsi="Times New Roman" w:cs="Times New Roman"/>
+          <w:sz w:val="24"/>
+          <w:szCs w:val="24"/>
+          <w:lang w:val="en-US"/>
+        </w:rPr>
+      </w:pPr>
+    </w:p>
+    <w:p>
+      <w:pPr>
+        <w:rPr>
+          <w:rFonts w:hint="default" w:ascii="Times New Roman" w:hAnsi="Times New Roman" w:cs="Times New Roman"/>
+          <w:sz w:val="24"/>
+          <w:szCs w:val="24"/>
+          <w:lang w:val="en-US"/>
+        </w:rPr>
+      </w:pPr>
+    </w:p>
+    <w:p>
+      <w:pPr>
+        <w:rPr>
+          <w:rFonts w:hint="default" w:ascii="Times New Roman" w:hAnsi="Times New Roman" w:cs="Times New Roman"/>
+          <w:sz w:val="24"/>
+          <w:szCs w:val="24"/>
+          <w:lang w:val="en-US"/>
+        </w:rPr>
+      </w:pPr>
+    </w:p>
+    <w:p>
+      <w:pPr>
+        <w:rPr>
+          <w:rFonts w:hint="default" w:ascii="Times New Roman" w:hAnsi="Times New Roman" w:cs="Times New Roman"/>
+          <w:sz w:val="24"/>
+          <w:szCs w:val="24"/>
+          <w:lang w:val="en-US"/>
+        </w:rPr>
+      </w:pPr>
+    </w:p>
+    <w:p>
+      <w:pPr>
+        <w:rPr>
+          <w:rFonts w:hint="default" w:ascii="Times New Roman" w:hAnsi="Times New Roman" w:cs="Times New Roman"/>
+          <w:sz w:val="24"/>
+          <w:szCs w:val="24"/>
+          <w:lang w:val="en-US"/>
+        </w:rPr>
+      </w:pPr>
+    </w:p>
+    <w:p>
+      <w:pPr>
+        <w:rPr>
+          <w:rFonts w:hint="default" w:ascii="Times New Roman" w:hAnsi="Times New Roman" w:cs="Times New Roman"/>
+          <w:sz w:val="24"/>
+          <w:szCs w:val="24"/>
+          <w:lang w:val="en-US"/>
+        </w:rPr>
+      </w:pPr>
+    </w:p>
+    <w:p>
+      <w:pPr>
+        <w:rPr>
+          <w:rFonts w:hint="default" w:ascii="Times New Roman" w:hAnsi="Times New Roman" w:cs="Times New Roman"/>
+          <w:sz w:val="24"/>
+          <w:szCs w:val="24"/>
+          <w:lang w:val="en-US"/>
+        </w:rPr>
+      </w:pPr>
+    </w:p>
+    <w:p>
+      <w:pPr>
+        <w:rPr>
+          <w:rFonts w:hint="default" w:ascii="Times New Roman" w:hAnsi="Times New Roman" w:cs="Times New Roman"/>
+          <w:b/>
+          <w:bCs/>
+          <w:sz w:val="24"/>
+          <w:szCs w:val="24"/>
+          <w:lang w:val="en-US"/>
+        </w:rPr>
+      </w:pPr>
+      <w:r>
+        <w:rPr>
+          <w:rFonts w:hint="default" w:ascii="Times New Roman" w:hAnsi="Times New Roman" w:cs="Times New Roman"/>
+          <w:b/>
+          <w:bCs/>
+          <w:sz w:val="24"/>
+          <w:szCs w:val="24"/>
+          <w:lang w:val="en-US"/>
+        </w:rPr>
+        <w:t>Intersection</w:t>
+      </w:r>
+    </w:p>
+    <w:p>
+      <w:pPr>
+        <w:rPr>
+          <w:rFonts w:hint="default" w:ascii="Times New Roman" w:hAnsi="Times New Roman" w:cs="Times New Roman"/>
+          <w:sz w:val="24"/>
+          <w:szCs w:val="24"/>
+          <w:lang w:val="en-US"/>
+        </w:rPr>
+      </w:pPr>
+    </w:p>
+    <w:p>
+      <w:pPr>
+        <w:rPr>
+          <w:rFonts w:hint="default" w:ascii="Times New Roman" w:hAnsi="Times New Roman" w:cs="Times New Roman"/>
+          <w:sz w:val="24"/>
+          <w:szCs w:val="24"/>
+          <w:lang w:val="en-US"/>
+        </w:rPr>
+      </w:pPr>
+      <w:r>
+        <w:rPr>
+          <w:rFonts w:hint="default" w:ascii="Times New Roman" w:hAnsi="Times New Roman" w:cs="Times New Roman"/>
+          <w:sz w:val="24"/>
+          <w:szCs w:val="24"/>
+          <w:lang w:val="en-US"/>
+        </w:rPr>
+        <w:t>An intersection represents connection hub of two or more roads. It can be I shaped, T shaped or a cross. Upon hitting the intersection the car will randomly decided whether to turn or go straight. It has the following attributes:</w:t>
+      </w:r>
+    </w:p>
+    <w:p>
+      <w:pPr>
+        <w:rPr>
+          <w:rFonts w:hint="default" w:ascii="Times New Roman" w:hAnsi="Times New Roman" w:cs="Times New Roman"/>
+          <w:sz w:val="24"/>
+          <w:szCs w:val="24"/>
+          <w:lang w:val="en-US"/>
+        </w:rPr>
+      </w:pPr>
+    </w:p>
+    <w:p>
+      <w:pPr>
+        <w:rPr>
+          <w:rFonts w:hint="default" w:ascii="Times New Roman" w:hAnsi="Times New Roman" w:cs="Times New Roman"/>
+          <w:sz w:val="24"/>
+          <w:szCs w:val="24"/>
+          <w:lang w:val="en-US"/>
+        </w:rPr>
+      </w:pPr>
+      <w:r>
+        <w:rPr>
+          <w:rFonts w:hint="default" w:ascii="Times New Roman" w:hAnsi="Times New Roman" w:cs="Times New Roman"/>
+          <w:sz w:val="24"/>
+          <w:szCs w:val="24"/>
+          <w:lang w:val="en-US"/>
+        </w:rPr>
+        <w:t>Id - a unique string identifier for each intersection instance</w:t>
+      </w:r>
+    </w:p>
+    <w:p>
+      <w:pPr>
+        <w:rPr>
+          <w:rFonts w:hint="default" w:ascii="Times New Roman" w:hAnsi="Times New Roman" w:cs="Times New Roman"/>
+          <w:sz w:val="24"/>
+          <w:szCs w:val="24"/>
+          <w:lang w:val="en-US"/>
+        </w:rPr>
+      </w:pPr>
+    </w:p>
+    <w:p>
+      <w:pPr>
+        <w:rPr>
+          <w:rFonts w:hint="default" w:ascii="Times New Roman" w:hAnsi="Times New Roman" w:cs="Times New Roman"/>
+          <w:sz w:val="24"/>
+          <w:szCs w:val="24"/>
+          <w:lang w:val="en-US"/>
+        </w:rPr>
+      </w:pPr>
+      <w:r>
+        <w:rPr>
+          <w:rFonts w:hint="default" w:ascii="Times New Roman" w:hAnsi="Times New Roman" w:cs="Times New Roman"/>
+          <w:sz w:val="24"/>
+          <w:szCs w:val="24"/>
+          <w:lang w:val="en-US"/>
+        </w:rPr>
+        <w:t>Type - a string identifier for the shape of this intersection for cars to take decisions</w:t>
+      </w:r>
+    </w:p>
+    <w:p>
+      <w:pPr>
+        <w:rPr>
+          <w:rFonts w:hint="default" w:ascii="Times New Roman" w:hAnsi="Times New Roman" w:cs="Times New Roman"/>
+          <w:sz w:val="24"/>
+          <w:szCs w:val="24"/>
+          <w:lang w:val="en-US"/>
+        </w:rPr>
+      </w:pPr>
+    </w:p>
+    <w:p>
+      <w:pPr>
+        <w:rPr>
+          <w:rFonts w:hint="default" w:ascii="Times New Roman" w:hAnsi="Times New Roman" w:cs="Times New Roman"/>
+          <w:sz w:val="24"/>
+          <w:szCs w:val="24"/>
+          <w:lang w:val="en-US"/>
+        </w:rPr>
+      </w:pPr>
+      <w:r>
+        <w:rPr>
+          <w:rFonts w:hint="default" w:ascii="Times New Roman" w:hAnsi="Times New Roman" w:cs="Times New Roman"/>
+          <w:sz w:val="24"/>
+          <w:szCs w:val="24"/>
+          <w:lang w:val="en-US"/>
+        </w:rPr>
+        <w:t>Position - 2d coordinate of this intersection on map</w:t>
+      </w:r>
+    </w:p>
+    <w:p>
+      <w:pPr>
+        <w:rPr>
+          <w:rFonts w:hint="default" w:ascii="Times New Roman" w:hAnsi="Times New Roman" w:cs="Times New Roman"/>
+          <w:sz w:val="24"/>
+          <w:szCs w:val="24"/>
+          <w:lang w:val="en-US"/>
+        </w:rPr>
+      </w:pPr>
+    </w:p>
+    <w:p>
+      <w:pPr>
+        <w:rPr>
+          <w:rFonts w:hint="default" w:ascii="Times New Roman" w:hAnsi="Times New Roman" w:cs="Times New Roman"/>
+          <w:sz w:val="24"/>
+          <w:szCs w:val="24"/>
+          <w:lang w:val="en-US"/>
+        </w:rPr>
+      </w:pPr>
+      <w:r>
+        <w:rPr>
+          <w:rFonts w:hint="default" w:ascii="Times New Roman" w:hAnsi="Times New Roman" w:cs="Times New Roman"/>
+          <w:sz w:val="24"/>
+          <w:szCs w:val="24"/>
+          <w:lang w:val="en-US"/>
+        </w:rPr>
+        <w:t>An intersection can be rotated to fit the incoming road connections.</w:t>
+      </w:r>
+    </w:p>
+    <w:p>
+      <w:pPr>
+        <w:rPr>
+          <w:rFonts w:hint="default" w:ascii="Times New Roman" w:hAnsi="Times New Roman" w:cs="Times New Roman"/>
+          <w:sz w:val="24"/>
+          <w:szCs w:val="24"/>
+          <w:lang w:val="en-US"/>
+        </w:rPr>
+      </w:pPr>
+    </w:p>
+    <w:p>
+      <w:pPr>
+        <w:rPr>
+          <w:rFonts w:hint="default" w:ascii="Times New Roman" w:hAnsi="Times New Roman" w:cs="Times New Roman"/>
+          <w:b/>
+          <w:bCs/>
+          <w:sz w:val="24"/>
+          <w:szCs w:val="24"/>
+          <w:lang w:val="en-US"/>
+        </w:rPr>
+      </w:pPr>
+      <w:r>
+        <w:rPr>
+          <w:rFonts w:hint="default" w:ascii="Times New Roman" w:hAnsi="Times New Roman" w:cs="Times New Roman"/>
+          <w:b/>
+          <w:bCs/>
+          <w:sz w:val="24"/>
+          <w:szCs w:val="24"/>
+          <w:lang w:val="en-US"/>
+        </w:rPr>
+        <w:t>Traffic Light</w:t>
+      </w:r>
+    </w:p>
+    <w:p>
+      <w:pPr>
+        <w:rPr>
+          <w:rFonts w:hint="default" w:ascii="Times New Roman" w:hAnsi="Times New Roman" w:cs="Times New Roman"/>
+          <w:sz w:val="24"/>
+          <w:szCs w:val="24"/>
+          <w:lang w:val="en-US"/>
+        </w:rPr>
+      </w:pPr>
+    </w:p>
+    <w:p>
+      <w:pPr>
+        <w:rPr>
+          <w:rFonts w:hint="default" w:ascii="Times New Roman" w:hAnsi="Times New Roman" w:cs="Times New Roman"/>
+          <w:sz w:val="24"/>
+          <w:szCs w:val="24"/>
+          <w:lang w:val="en-US"/>
+        </w:rPr>
+      </w:pPr>
+      <w:r>
+        <w:rPr>
+          <w:rFonts w:hint="default" w:ascii="Times New Roman" w:hAnsi="Times New Roman" w:cs="Times New Roman"/>
+          <w:sz w:val="24"/>
+          <w:szCs w:val="24"/>
+          <w:lang w:val="en-US"/>
+        </w:rPr>
+        <w:t>A traffic light represents a simulated traffic controlling light. It will signal the car to stop or continue when the car is on it.</w:t>
+      </w:r>
+    </w:p>
+    <w:p>
+      <w:pPr>
+        <w:rPr>
+          <w:rFonts w:hint="default" w:ascii="Times New Roman" w:hAnsi="Times New Roman" w:cs="Times New Roman"/>
+          <w:sz w:val="24"/>
+          <w:szCs w:val="24"/>
+          <w:lang w:val="en-US"/>
+        </w:rPr>
+      </w:pPr>
+    </w:p>
+    <w:p>
+      <w:pPr>
+        <w:rPr>
+          <w:rFonts w:hint="default" w:ascii="Times New Roman" w:hAnsi="Times New Roman" w:cs="Times New Roman"/>
+          <w:sz w:val="24"/>
+          <w:szCs w:val="24"/>
+          <w:lang w:val="en-US"/>
+        </w:rPr>
+      </w:pPr>
+      <w:r>
+        <w:rPr>
+          <w:rFonts w:hint="default" w:ascii="Times New Roman" w:hAnsi="Times New Roman" w:cs="Times New Roman"/>
+          <w:sz w:val="24"/>
+          <w:szCs w:val="24"/>
+          <w:lang w:val="en-US"/>
+        </w:rPr>
+        <w:t>Status - current status of the traffic light, can be green, red or yellow</w:t>
+      </w:r>
+    </w:p>
+    <w:p>
+      <w:pPr>
+        <w:rPr>
+          <w:rFonts w:hint="default" w:ascii="Times New Roman" w:hAnsi="Times New Roman" w:cs="Times New Roman"/>
+          <w:sz w:val="24"/>
+          <w:szCs w:val="24"/>
+          <w:lang w:val="en-US"/>
+        </w:rPr>
+      </w:pPr>
+    </w:p>
+    <w:p>
+      <w:pPr>
+        <w:rPr>
+          <w:rFonts w:hint="default" w:ascii="Times New Roman" w:hAnsi="Times New Roman" w:cs="Times New Roman"/>
+          <w:sz w:val="24"/>
+          <w:szCs w:val="24"/>
+          <w:lang w:val="en-US"/>
+        </w:rPr>
+      </w:pPr>
+      <w:r>
+        <w:rPr>
+          <w:rFonts w:hint="default" w:ascii="Times New Roman" w:hAnsi="Times New Roman" w:cs="Times New Roman"/>
+          <w:sz w:val="24"/>
+          <w:szCs w:val="24"/>
+          <w:lang w:val="en-US"/>
+        </w:rPr>
+        <w:t>Id - a unique identifier to represent each traffic light instance</w:t>
+      </w:r>
+    </w:p>
+    <w:p>
+      <w:pPr>
+        <w:rPr>
+          <w:rFonts w:hint="default" w:ascii="Times New Roman" w:hAnsi="Times New Roman" w:cs="Times New Roman"/>
+          <w:sz w:val="24"/>
+          <w:szCs w:val="24"/>
+          <w:lang w:val="en-US"/>
+        </w:rPr>
+      </w:pPr>
+    </w:p>
+    <w:p>
+      <w:pPr>
+        <w:rPr>
+          <w:rFonts w:hint="default" w:ascii="Times New Roman" w:hAnsi="Times New Roman" w:cs="Times New Roman"/>
+          <w:sz w:val="24"/>
+          <w:szCs w:val="24"/>
+          <w:lang w:val="en-US"/>
+        </w:rPr>
+      </w:pPr>
+      <w:r>
+        <w:rPr>
+          <w:rFonts w:hint="default" w:ascii="Times New Roman" w:hAnsi="Times New Roman" w:cs="Times New Roman"/>
+          <w:sz w:val="24"/>
+          <w:szCs w:val="24"/>
+          <w:lang w:val="en-US"/>
+        </w:rPr>
+        <w:t>Position - 2d coordinate of this traffic light on map</w:t>
+      </w:r>
+    </w:p>
+    <w:p>
+      <w:pPr>
+        <w:rPr>
+          <w:rFonts w:hint="default" w:ascii="Times New Roman" w:hAnsi="Times New Roman" w:cs="Times New Roman"/>
+          <w:sz w:val="24"/>
+          <w:szCs w:val="24"/>
+          <w:lang w:val="en-US"/>
+        </w:rPr>
+      </w:pPr>
+    </w:p>
+    <w:p>
+      <w:pPr>
+        <w:rPr>
+          <w:rFonts w:hint="default" w:ascii="Times New Roman" w:hAnsi="Times New Roman" w:cs="Times New Roman"/>
+          <w:sz w:val="24"/>
+          <w:szCs w:val="24"/>
+          <w:lang w:val="en-US"/>
+        </w:rPr>
+      </w:pPr>
+      <w:r>
+        <w:rPr>
+          <w:rFonts w:hint="default" w:ascii="Times New Roman" w:hAnsi="Times New Roman" w:cs="Times New Roman"/>
+          <w:sz w:val="24"/>
+          <w:szCs w:val="24"/>
+          <w:lang w:val="en-US"/>
+        </w:rPr>
+        <w:t>A traffic light changes its status using the operate() method in the update cycle. If the light is green the car will continue to move. If it’s red or yellow the car will stop and wait for it to be green.</w:t>
+      </w:r>
+    </w:p>
+    <w:p>
+      <w:pPr>
+        <w:rPr>
+          <w:rFonts w:hint="default" w:ascii="Times New Roman" w:hAnsi="Times New Roman" w:cs="Times New Roman"/>
+          <w:sz w:val="24"/>
+          <w:szCs w:val="24"/>
+          <w:lang w:val="en-US"/>
+        </w:rPr>
+      </w:pPr>
+    </w:p>
+    <w:p>
+      <w:pPr>
+        <w:rPr>
+          <w:rFonts w:hint="default" w:ascii="Times New Roman" w:hAnsi="Times New Roman" w:cs="Times New Roman"/>
+          <w:b/>
+          <w:bCs/>
+          <w:sz w:val="24"/>
+          <w:szCs w:val="24"/>
+          <w:lang w:val="en-US"/>
+        </w:rPr>
+      </w:pPr>
+      <w:r>
+        <w:rPr>
+          <w:rFonts w:hint="default" w:ascii="Times New Roman" w:hAnsi="Times New Roman" w:cs="Times New Roman"/>
+          <w:b/>
+          <w:bCs/>
+          <w:sz w:val="24"/>
+          <w:szCs w:val="24"/>
+          <w:lang w:val="en-US"/>
+        </w:rPr>
+        <w:t>Main</w:t>
+      </w:r>
+    </w:p>
+    <w:p>
+      <w:pPr>
+        <w:rPr>
+          <w:rFonts w:hint="default" w:ascii="Times New Roman" w:hAnsi="Times New Roman" w:cs="Times New Roman"/>
+          <w:sz w:val="24"/>
+          <w:szCs w:val="24"/>
+          <w:lang w:val="en-US"/>
+        </w:rPr>
+      </w:pPr>
+    </w:p>
+    <w:p>
+      <w:pPr>
+        <w:rPr>
+          <w:rFonts w:hint="default" w:ascii="Times New Roman" w:hAnsi="Times New Roman" w:cs="Times New Roman"/>
+          <w:sz w:val="24"/>
+          <w:szCs w:val="24"/>
+          <w:lang w:val="en-US"/>
+        </w:rPr>
+      </w:pPr>
+      <w:r>
+        <w:rPr>
+          <w:rFonts w:hint="default" w:ascii="Times New Roman" w:hAnsi="Times New Roman" w:cs="Times New Roman"/>
+          <w:sz w:val="24"/>
+          <w:szCs w:val="24"/>
+          <w:lang w:val="en-US"/>
+        </w:rPr>
+        <w:t>The Main class represents the simulator itself and has entry point of the program. It will have a life cycle for the simulator programs to run in and interfaces to communicate with the GUI to take user inputs. It will run the vehicles, update the traffic lights and manage the car list.</w:t>
       </w:r>
       <w:bookmarkStart w:id="0" w:name="_GoBack"/>
       <w:bookmarkEnd w:id="0"/>
@@ -195,7 +1482,7 @@
     <w:lsdException w:qFormat="1" w:unhideWhenUsed="0" w:uiPriority="0" w:semiHidden="0" w:name="Title"/>
     <w:lsdException w:unhideWhenUsed="0" w:uiPriority="0" w:semiHidden="0" w:name="Closing"/>
     <w:lsdException w:unhideWhenUsed="0" w:uiPriority="0" w:semiHidden="0" w:name="Signature"/>
-    <w:lsdException w:unhideWhenUsed="0" w:uiPriority="0" w:name="Default Paragraph Font"/>
+    <w:lsdException w:qFormat="1" w:unhideWhenUsed="0" w:uiPriority="0" w:name="Default Paragraph Font"/>
     <w:lsdException w:unhideWhenUsed="0" w:uiPriority="0" w:semiHidden="0" w:name="Body Text"/>
     <w:lsdException w:unhideWhenUsed="0" w:uiPriority="0" w:semiHidden="0" w:name="Body Text Indent"/>
     <w:lsdException w:unhideWhenUsed="0" w:uiPriority="0" w:semiHidden="0" w:name="List Continue"/>
@@ -398,6 +1685,7 @@
   <w:style w:type="character" w:default="1" w:styleId="3">
     <w:name w:val="Default Paragraph Font"/>
     <w:semiHidden/>
+    <w:qFormat/>
     <w:uiPriority w:val="0"/>
   </w:style>
   <w:style w:type="table" w:default="1" w:styleId="2">

</xml_diff>